<commit_message>
Update FC723 Portfolio Assessment 1 – Documentation.docx
</commit_message>
<xml_diff>
--- a/FC723 Portfolio Assessment 1 – Documentation.docx
+++ b/FC723 Portfolio Assessment 1 – Documentation.docx
@@ -51,7 +51,6 @@
       <w:pPr>
         <w:ind w:left="720" w:firstLine="720"/>
         <w:rPr>
-          <w:rFonts w:hint="eastAsia"/>
           <w:lang w:val="en-GB" w:eastAsia="zh-CN"/>
         </w:rPr>
       </w:pPr>
@@ -82,7 +81,6 @@
       <w:pPr>
         <w:ind w:left="720" w:firstLine="720"/>
         <w:rPr>
-          <w:rFonts w:hint="eastAsia"/>
           <w:lang w:eastAsia="zh-CN"/>
         </w:rPr>
       </w:pPr>
@@ -106,7 +104,6 @@
       <w:pPr>
         <w:ind w:left="720" w:firstLine="720"/>
         <w:rPr>
-          <w:rFonts w:hint="eastAsia"/>
           <w:lang w:val="en-GB" w:eastAsia="zh-CN"/>
         </w:rPr>
       </w:pPr>
@@ -232,9 +229,6 @@
           <w:ilvl w:val="0"/>
           <w:numId w:val="13"/>
         </w:numPr>
-        <w:rPr>
-          <w:rFonts w:hint="eastAsia"/>
-        </w:rPr>
       </w:pPr>
       <w:r>
         <w:t>Proposed Algorithm Extension</w:t>
@@ -254,10 +248,45 @@
     </w:p>
     <w:p>
       <w:r>
-        <w:t>(Provide details for Pseudocode for Euclidean Algorithm here.)</w:t>
+        <w:drawing>
+          <wp:inline distT="0" distB="0" distL="0" distR="0" wp14:anchorId="708C0B8C" wp14:editId="5DDABDEB">
+            <wp:extent cx="4699000" cy="2336800"/>
+            <wp:effectExtent l="0" t="0" r="0" b="0"/>
+            <wp:docPr id="850754226" name="图片 1" descr="文本&#10;&#10;AI 生成的内容可能不正确。"/>
+            <wp:cNvGraphicFramePr>
+              <a:graphicFrameLocks xmlns:a="http://schemas.openxmlformats.org/drawingml/2006/main" noChangeAspect="1"/>
+            </wp:cNvGraphicFramePr>
+            <a:graphic xmlns:a="http://schemas.openxmlformats.org/drawingml/2006/main">
+              <a:graphicData uri="http://schemas.openxmlformats.org/drawingml/2006/picture">
+                <pic:pic xmlns:pic="http://schemas.openxmlformats.org/drawingml/2006/picture">
+                  <pic:nvPicPr>
+                    <pic:cNvPr id="850754226" name="图片 1" descr="文本&#10;&#10;AI 生成的内容可能不正确。"/>
+                    <pic:cNvPicPr/>
+                  </pic:nvPicPr>
+                  <pic:blipFill>
+                    <a:blip r:embed="rId8"/>
+                    <a:stretch>
+                      <a:fillRect/>
+                    </a:stretch>
+                  </pic:blipFill>
+                  <pic:spPr>
+                    <a:xfrm>
+                      <a:off x="0" y="0"/>
+                      <a:ext cx="4699000" cy="2336800"/>
+                    </a:xfrm>
+                    <a:prstGeom prst="rect">
+                      <a:avLst/>
+                    </a:prstGeom>
+                  </pic:spPr>
+                </pic:pic>
+              </a:graphicData>
+            </a:graphic>
+          </wp:inline>
+        </w:drawing>
       </w:r>
-    </w:p>
-    <w:p>
+      <w:r>
+        <w:t xml:space="preserve"> </w:t>
+      </w:r>
       <w:r>
         <w:br w:type="page"/>
       </w:r>
@@ -336,13 +365,12 @@
     <w:p>
       <w:pPr>
         <w:rPr>
-          <w:rFonts w:hint="eastAsia"/>
           <w:lang w:eastAsia="zh-CN"/>
         </w:rPr>
       </w:pPr>
     </w:p>
     <w:sectPr>
-      <w:footerReference w:type="default" r:id="rId8"/>
+      <w:footerReference w:type="default" r:id="rId9"/>
       <w:pgSz w:w="12240" w:h="15840"/>
       <w:pgMar w:top="1440" w:right="1800" w:bottom="1440" w:left="1800" w:header="720" w:footer="720" w:gutter="0"/>
       <w:cols w:space="720"/>

</xml_diff>